<commit_message>
Work Plan - 0101
Work Plan for the project
</commit_message>
<xml_diff>
--- a/Draft-Folder/INFM600_0101_MarvelousMoose_WorkPlan.docx
+++ b/Draft-Folder/INFM600_0101_MarvelousMoose_WorkPlan.docx
@@ -30,6 +30,8 @@
         </w:rPr>
         <w:t>Work Plan</w:t>
       </w:r>
+      <w:bookmarkStart w:id="0" w:name="_GoBack"/>
+      <w:bookmarkEnd w:id="0"/>
     </w:p>
     <w:p>
       <w:pPr>
@@ -121,8 +123,6 @@
           <w:color w:val="222222"/>
         </w:rPr>
       </w:pPr>
-      <w:bookmarkStart w:id="0" w:name="_GoBack"/>
-      <w:bookmarkEnd w:id="0"/>
     </w:p>
     <w:p>
       <w:pPr>
@@ -1516,6 +1516,49 @@
     <w:r>
       <w:t>Marvelous Moose</w:t>
     </w:r>
+    <w:r>
+      <w:tab/>
+    </w:r>
+    <w:r>
+      <w:tab/>
+    </w:r>
+    <w:sdt>
+      <w:sdtPr>
+        <w:id w:val="1780840258"/>
+        <w:docPartObj>
+          <w:docPartGallery w:val="Page Numbers (Top of Page)"/>
+          <w:docPartUnique/>
+        </w:docPartObj>
+      </w:sdtPr>
+      <w:sdtEndPr>
+        <w:rPr>
+          <w:noProof/>
+        </w:rPr>
+      </w:sdtEndPr>
+      <w:sdtContent>
+        <w:r>
+          <w:fldChar w:fldCharType="begin"/>
+        </w:r>
+        <w:r>
+          <w:instrText xml:space="preserve"> PAGE   \* MERGEFORMAT </w:instrText>
+        </w:r>
+        <w:r>
+          <w:fldChar w:fldCharType="separate"/>
+        </w:r>
+        <w:r>
+          <w:rPr>
+            <w:noProof/>
+          </w:rPr>
+          <w:t>1</w:t>
+        </w:r>
+        <w:r>
+          <w:rPr>
+            <w:noProof/>
+          </w:rPr>
+          <w:fldChar w:fldCharType="end"/>
+        </w:r>
+      </w:sdtContent>
+    </w:sdt>
   </w:p>
   <w:p>
     <w:pPr>
@@ -2815,7 +2858,7 @@
 </file>
 
 <file path=customXml/itemProps1.xml><?xml version="1.0" encoding="utf-8"?>
-<ds:datastoreItem xmlns:ds="http://schemas.openxmlformats.org/officeDocument/2006/customXml" ds:itemID="{85651844-BE1C-4065-8D72-90FA40613860}">
+<ds:datastoreItem xmlns:ds="http://schemas.openxmlformats.org/officeDocument/2006/customXml" ds:itemID="{63761DFD-35B9-42FC-9BE4-6A043CBD38FF}">
   <ds:schemaRefs>
     <ds:schemaRef ds:uri="http://schemas.openxmlformats.org/officeDocument/2006/bibliography"/>
   </ds:schemaRefs>

</xml_diff>